<commit_message>
Change Tim's pre-registration Unit of Analysis section
</commit_message>
<xml_diff>
--- a/Paper_COVID/cemo_register_data_preregistration.docx
+++ b/Paper_COVID/cemo_register_data_preregistration.docx
@@ -5853,7 +5853,7 @@
               </w:rPr>
               <w:t xml:space="preserve">National tests are used to evaluate students' reading, mathematics, and English proficiency. These formative assessments are given in the fall of the fifth, eighth, and ninth grades. We will use data from Year 8 and 9 students. The results of the tests are given in scaled marks, enabling us to isolate the growth of students’ skills and to compare across subjects and across years. The scale is constructed based on item response theory (IRT) with mean 50 and standard deviation 10. Further information about Norway’s national tests can be found from </w:t>
             </w:r>
-            <w:hyperlink r:id="R9cef20c526364f7f">
+            <w:hyperlink r:id="R568da1693a1d4b0c">
               <w:r>
                 <w:rPr>
                   <w:rStyle w:val="Hyperlink"/>
@@ -7181,7 +7181,7 @@
               </w:rPr>
               <w:t xml:space="preserve"> to students and teachers due to COVID infection, number of students needing special support and language support. Further information can be obtained from: </w:t>
             </w:r>
-            <w:hyperlink r:id="R0bd010b84656477c">
+            <w:hyperlink r:id="Rf49105dc98704a1d">
               <w:r>
                 <w:rPr>
                   <w:rStyle w:val="Hyperlink"/>
@@ -7615,7 +7615,7 @@
               </w:rPr>
               <w:t xml:space="preserve"> adult a weight of 0.5, and each child a weight of 0.3. The number of consumption units in a household consisting of two adults and two children is thus 2.1 </w:t>
             </w:r>
-            <w:hyperlink r:id="Rf4a994106cd34afd">
+            <w:hyperlink r:id="R7ce63ad123ce45a0">
               <w:r>
                 <w:rPr>
                   <w:rFonts w:ascii="Calibri" w:hAnsi="Calibri" w:eastAsia="Arial" w:cs="Calibri"/>
@@ -8122,7 +8122,7 @@
               </w:rPr>
               <w:t xml:space="preserve">e.g., person's highest level of education (NUS2000 Code; 1970, then annually from 1980). NUS: Norwegian Standard Classification of Education ranging from 0 (no education) to 8 (a research degree). Used to assess the educational level of the parents. If information is available for both parents, then the highest value is used. More information about the Norwegian Standard Classification of Education (NUS2000) can be found from </w:t>
             </w:r>
-            <w:hyperlink r:id="R020494c0d03d4cb5">
+            <w:hyperlink r:id="R5844625167964a8b">
               <w:r>
                 <w:rPr>
                   <w:rStyle w:val="Hyperlink"/>
@@ -8141,7 +8141,7 @@
               </w:rPr>
               <w:t xml:space="preserve"> and </w:t>
             </w:r>
-            <w:hyperlink r:id="R60e7e45b066a4c8d">
+            <w:hyperlink r:id="Rcd7c5ea7c8b54cff">
               <w:r>
                 <w:rPr>
                   <w:rStyle w:val="Hyperlink"/>
@@ -12165,7 +12165,7 @@
               </w:rPr>
               <w:t xml:space="preserve"> variables may be included as the authors gain data access in order to describe the students or to better answer our research questions. Further variable descriptions are available from </w:t>
             </w:r>
-            <w:hyperlink r:id="Ra6e6b6412b2d45d0">
+            <w:hyperlink r:id="R14f61691b64a4fb3">
               <w:r>
                 <w:rPr>
                   <w:rStyle w:val="Hyperlink"/>
@@ -12184,7 +12184,7 @@
               </w:rPr>
               <w:t xml:space="preserve"> and </w:t>
             </w:r>
-            <w:hyperlink r:id="R862c2bac0add4374">
+            <w:hyperlink r:id="R35f6d43035ed461d">
               <w:r>
                 <w:rPr>
                   <w:rStyle w:val="Hyperlink"/>
@@ -15594,134 +15594,96 @@
     </w:p>
     <w:p>
       <w:r>
-        <w:t>In study 1, we</w:t>
-      </w:r>
-      <w:r>
+        <w:rPr/>
+        <w:t>In study 1, we will focus on Year 10 students as this cohort represents the end of Norway’s compulsory education (</w:t>
+      </w:r>
+      <w:proofErr w:type="spellStart"/>
+      <w:r>
+        <w:rPr>
+          <w:i w:val="1"/>
+          <w:iCs w:val="1"/>
+        </w:rPr>
+        <w:t>grunnskole</w:t>
+      </w:r>
+      <w:proofErr w:type="spellEnd"/>
+      <w:r>
+        <w:rPr/>
+        <w:t>) years, after which, students have the option to continue into either vocational (</w:t>
+      </w:r>
+      <w:proofErr w:type="spellStart"/>
+      <w:r>
+        <w:rPr>
+          <w:i w:val="1"/>
+          <w:iCs w:val="1"/>
+        </w:rPr>
+        <w:t>yrkesfaglig</w:t>
+      </w:r>
+      <w:proofErr w:type="spellEnd"/>
+      <w:r>
+        <w:rPr>
+          <w:i w:val="1"/>
+          <w:iCs w:val="1"/>
+        </w:rPr>
         <w:t xml:space="preserve"> </w:t>
       </w:r>
-      <w:r>
-        <w:t xml:space="preserve">will </w:t>
-      </w:r>
-      <w:r>
-        <w:t>focus on Year 10 students as this cohort represents the end of Norway’s compulsory education (</w:t>
-      </w:r>
       <w:proofErr w:type="spellStart"/>
       <w:r>
         <w:rPr>
-          <w:i/>
-        </w:rPr>
-        <w:t>grunnskole</w:t>
+          <w:i w:val="1"/>
+          <w:iCs w:val="1"/>
+        </w:rPr>
+        <w:t>opplæring</w:t>
       </w:r>
       <w:proofErr w:type="spellEnd"/>
       <w:r>
-        <w:t>) years, after which, students have the freedom to continue into either vocational (</w:t>
+        <w:rPr/>
+        <w:t>) or academic (</w:t>
       </w:r>
       <w:proofErr w:type="spellStart"/>
       <w:r>
         <w:rPr>
-          <w:i/>
-        </w:rPr>
-        <w:t>yrkesfaglig</w:t>
+          <w:i w:val="1"/>
+          <w:iCs w:val="1"/>
+        </w:rPr>
+        <w:t>studieforberedende</w:t>
       </w:r>
       <w:proofErr w:type="spellEnd"/>
       <w:r>
         <w:rPr>
-          <w:i/>
+          <w:i w:val="1"/>
+          <w:iCs w:val="1"/>
         </w:rPr>
         <w:t xml:space="preserve"> </w:t>
       </w:r>
       <w:proofErr w:type="spellStart"/>
       <w:r>
         <w:rPr>
-          <w:i/>
+          <w:i w:val="1"/>
+          <w:iCs w:val="1"/>
         </w:rPr>
         <w:t>opplæring</w:t>
       </w:r>
       <w:proofErr w:type="spellEnd"/>
       <w:r>
-        <w:t>) or academic (</w:t>
-      </w:r>
-      <w:proofErr w:type="spellStart"/>
-      <w:r>
-        <w:rPr>
-          <w:i/>
-        </w:rPr>
-        <w:t>studieforberedende</w:t>
-      </w:r>
-      <w:proofErr w:type="spellEnd"/>
-      <w:r>
-        <w:rPr>
-          <w:i/>
-        </w:rPr>
-        <w:t xml:space="preserve"> </w:t>
-      </w:r>
-      <w:proofErr w:type="spellStart"/>
-      <w:r>
-        <w:rPr>
-          <w:i/>
-        </w:rPr>
-        <w:t>opplæring</w:t>
-      </w:r>
-      <w:proofErr w:type="spellEnd"/>
-      <w:r>
+        <w:rPr/>
         <w:t>) streams based on their academic performance (</w:t>
       </w:r>
-      <w:proofErr w:type="spellStart"/>
-      <w:r>
-        <w:rPr>
-          <w:i/>
+      <w:r>
+        <w:rPr>
+          <w:i w:val="1"/>
+          <w:iCs w:val="1"/>
         </w:rPr>
         <w:t>grunnskolepoeng</w:t>
       </w:r>
-      <w:proofErr w:type="spellEnd"/>
-      <w:r>
-        <w:t xml:space="preserve">, grade point average [GPA]) as well as personal interests. Resultantly, academic achievement data for Year 10 are highly regular thanks to the large number of common subjects and contain minimum missing data as a result of </w:t>
-      </w:r>
-      <w:r>
-        <w:t>Y</w:t>
-      </w:r>
-      <w:r>
-        <w:t xml:space="preserve">ear 10’s high stake in determining one’s education directions (i.e., vocational or academic). Based on our current knowledge of the data, we know that we will exclude a few students from our analyses. We will delete cases with special pathways like adults who want to come back to the educational system and to finish their </w:t>
-      </w:r>
-      <w:proofErr w:type="spellStart"/>
-      <w:r>
-        <w:t>gru</w:t>
-      </w:r>
-      <w:r>
-        <w:t>n</w:t>
-      </w:r>
-      <w:r>
-        <w:t>nskol</w:t>
-      </w:r>
-      <w:r>
-        <w:t>e</w:t>
-      </w:r>
-      <w:proofErr w:type="spellEnd"/>
-      <w:r>
-        <w:t xml:space="preserve"> (e.g., ENGV). We know the amount of these students is about 0.7%. In addition, we will drop students that are not at regular schools and thus do not follow the standardized schooling system (e.g., alternative schools that have an exemption and students from those schools are not required to take testing or that follow an alternative </w:t>
-      </w:r>
-      <w:r>
-        <w:t>curriculum,</w:t>
-      </w:r>
-      <w:r>
-        <w:t xml:space="preserve"> e.g., ENGM). We know the amount of these students is about 0.3%. Due to such peculiarities, we estimate that we will exclude one to two percent of the students from the analyses.</w:t>
+      <w:r>
+        <w:rPr/>
+        <w:t>, grade point average [GPA]). Resultantly, academic achievement data for Year 10 contain a large number of common subjects and minimal missing data due to their compulsory nature. Based on our current knowledge of the data, we will delete subjects designed for returning adults (e.g., ENGV) as well as subjects in special-purpose school that do not follow the standardized schooling system (e.g., ENGM). According to the second author’s previous studies, we estimate that we will exclude one to two percent of the cases from our analyses.</w:t>
       </w:r>
     </w:p>
     <w:p>
       <w:r>
-        <w:t>In study 2, we will focus on Y</w:t>
-      </w:r>
-      <w:r>
-        <w:t xml:space="preserve">ear 9 students as </w:t>
-      </w:r>
-      <w:r>
-        <w:t>these students</w:t>
-      </w:r>
-      <w:r>
-        <w:t xml:space="preserve"> </w:t>
-      </w:r>
-      <w:r>
-        <w:t>are completing the national literacy (i.e., reading) and numeracy (i.e., calculating) tests for the second time after Year 8.</w:t>
+        <w:rPr/>
+        <w:t>In study 2, we will focus on Year 9 students as repeat the national reading and mathematics tests from a year ago, forming a pre-test—intervention—post-test design.</w:t>
       </w:r>
     </w:p>
     <w:p>

</xml_diff>